<commit_message>
To include Repo inf in doc
</commit_message>
<xml_diff>
--- a/Rotation Task - Explanation Doc.docx
+++ b/Rotation Task - Explanation Doc.docx
@@ -17,10 +17,17 @@
         </w:tabs>
         <w:rPr>
           <w:b/>
+          <w:sz w:val="40"/>
+          <w:szCs w:val="24"/>
+        </w:rPr>
+      </w:pPr>
+      <w:r>
+        <w:rPr>
           <w:sz w:val="24"/>
           <w:szCs w:val="24"/>
         </w:rPr>
-      </w:pPr>
+        <w:tab/>
+      </w:r>
       <w:r>
         <w:rPr>
           <w:sz w:val="24"/>
@@ -51,18 +58,47 @@
       </w:r>
       <w:r>
         <w:rPr>
+          <w:b/>
+          <w:sz w:val="40"/>
+          <w:szCs w:val="24"/>
+        </w:rPr>
+        <w:t>Rotation Task</w:t>
+      </w:r>
+    </w:p>
+    <w:p>
+      <w:pPr>
+        <w:tabs>
+          <w:tab w:val="left" w:pos="720"/>
+          <w:tab w:val="left" w:pos="1440"/>
+          <w:tab w:val="left" w:pos="2160"/>
+          <w:tab w:val="left" w:pos="2880"/>
+          <w:tab w:val="left" w:pos="3600"/>
+          <w:tab w:val="left" w:pos="4320"/>
+          <w:tab w:val="left" w:pos="5040"/>
+          <w:tab w:val="left" w:pos="5760"/>
+          <w:tab w:val="right" w:pos="9026"/>
+        </w:tabs>
+        <w:rPr>
+          <w:b/>
           <w:sz w:val="24"/>
           <w:szCs w:val="24"/>
         </w:rPr>
-        <w:tab/>
-      </w:r>
-      <w:r>
-        <w:rPr>
-          <w:b/>
-          <w:sz w:val="40"/>
+      </w:pPr>
+      <w:r>
+        <w:rPr>
+          <w:b/>
+          <w:sz w:val="32"/>
           <w:szCs w:val="24"/>
         </w:rPr>
-        <w:t>Rotation Task</w:t>
+        <w:t>Git Hub Link: https://github.com/aravindgajesh/RotationTaskAccenture.gi</w:t>
+      </w:r>
+      <w:r>
+        <w:rPr>
+          <w:b/>
+          <w:sz w:val="32"/>
+          <w:szCs w:val="24"/>
+        </w:rPr>
+        <w:t>t</w:t>
       </w:r>
       <w:r>
         <w:rPr>
@@ -860,7 +896,6 @@
       </w:pPr>
       <w:bookmarkStart w:id="2" w:name="_Toc61339989"/>
       <w:r>
-        <w:lastRenderedPageBreak/>
         <w:t>3</w:t>
       </w:r>
       <w:r>

</xml_diff>